<commit_message>
Use Cases Add/Remove stores. Filter
</commit_message>
<xml_diff>
--- a/Documents/Plan.docx
+++ b/Documents/Plan.docx
@@ -663,19 +663,1227 @@
         <w:pStyle w:val="Normal"/>
         <w:jc w:val="center"/>
         <w:rPr>
-          <w:rFonts w:ascii="Verdana" w:hAnsi="Verdana"/>
+          <w:b/>
+          <w:b/>
+          <w:bCs/>
+          <w:sz w:val="40"/>
+          <w:szCs w:val="40"/>
+        </w:rPr>
+      </w:pPr>
+      <w:r>
+        <w:rPr>
+          <w:b/>
+          <w:bCs/>
+          <w:sz w:val="40"/>
+          <w:szCs w:val="40"/>
+        </w:rPr>
+        <w:t>USE CASES</w:t>
+      </w:r>
+    </w:p>
+    <w:p>
+      <w:pPr>
+        <w:pStyle w:val="Normal"/>
+        <w:jc w:val="center"/>
+        <w:rPr>
+          <w:b/>
+          <w:b/>
+          <w:bCs/>
+          <w:sz w:val="40"/>
+          <w:szCs w:val="40"/>
+        </w:rPr>
+      </w:pPr>
+      <w:r>
+        <w:rPr>
+          <w:b/>
+          <w:bCs/>
+          <w:sz w:val="40"/>
+          <w:szCs w:val="40"/>
+        </w:rPr>
+      </w:r>
+    </w:p>
+    <w:p>
+      <w:pPr>
+        <w:pStyle w:val="Normal"/>
+        <w:jc w:val="left"/>
+        <w:rPr>
+          <w:b w:val="false"/>
+          <w:b w:val="false"/>
+          <w:bCs w:val="false"/>
           <w:sz w:val="30"/>
           <w:szCs w:val="30"/>
-          <w:lang w:val="el-GR"/>
-        </w:rPr>
-      </w:pPr>
-      <w:r>
-        <w:rPr>
-          <w:rFonts w:ascii="Verdana" w:hAnsi="Verdana"/>
+        </w:rPr>
+      </w:pPr>
+      <w:r>
+        <w:rPr>
+          <w:b w:val="false"/>
+          <w:bCs w:val="false"/>
           <w:sz w:val="30"/>
           <w:szCs w:val="30"/>
-          <w:lang w:val="el-GR"/>
-        </w:rPr>
+        </w:rPr>
+        <w:t xml:space="preserve">Use Case </w:t>
+      </w:r>
+      <w:r>
+        <w:rPr>
+          <w:b w:val="false"/>
+          <w:bCs w:val="false"/>
+          <w:sz w:val="30"/>
+          <w:szCs w:val="30"/>
+          <w:lang w:val="en-US"/>
+        </w:rPr>
+        <w:t>Add/Remove stores:</w:t>
+      </w:r>
+    </w:p>
+    <w:p>
+      <w:pPr>
+        <w:pStyle w:val="Normal"/>
+        <w:jc w:val="left"/>
+        <w:rPr>
+          <w:lang w:val="en-US"/>
+        </w:rPr>
+      </w:pPr>
+      <w:r>
+        <w:rPr>
+          <w:b w:val="false"/>
+          <w:bCs w:val="false"/>
+          <w:sz w:val="30"/>
+          <w:szCs w:val="30"/>
+        </w:rPr>
+      </w:r>
+    </w:p>
+    <w:p>
+      <w:pPr>
+        <w:pStyle w:val="Normal"/>
+        <w:jc w:val="left"/>
+        <w:rPr>
+          <w:lang w:val="en-US"/>
+        </w:rPr>
+      </w:pPr>
+      <w:r>
+        <w:rPr>
+          <w:b w:val="false"/>
+          <w:bCs w:val="false"/>
+          <w:sz w:val="30"/>
+          <w:szCs w:val="30"/>
+        </w:rPr>
+      </w:r>
+    </w:p>
+    <w:tbl>
+      <w:tblPr>
+        <w:tblW w:w="9638" w:type="dxa"/>
+        <w:jc w:val="left"/>
+        <w:tblInd w:w="50" w:type="dxa"/>
+        <w:tblBorders>
+          <w:top w:val="single" w:sz="2" w:space="0" w:color="000001"/>
+          <w:left w:val="single" w:sz="2" w:space="0" w:color="000001"/>
+          <w:bottom w:val="single" w:sz="2" w:space="0" w:color="000001"/>
+          <w:insideH w:val="single" w:sz="2" w:space="0" w:color="000001"/>
+        </w:tblBorders>
+        <w:tblCellMar>
+          <w:top w:w="55" w:type="dxa"/>
+          <w:left w:w="48" w:type="dxa"/>
+          <w:bottom w:w="55" w:type="dxa"/>
+          <w:right w:w="55" w:type="dxa"/>
+        </w:tblCellMar>
+      </w:tblPr>
+      <w:tblGrid>
+        <w:gridCol w:w="4819"/>
+        <w:gridCol w:w="4819"/>
+      </w:tblGrid>
+      <w:tr>
+        <w:trPr/>
+        <w:tc>
+          <w:tcPr>
+            <w:tcW w:w="4819" w:type="dxa"/>
+            <w:tcBorders>
+              <w:top w:val="single" w:sz="2" w:space="0" w:color="000001"/>
+              <w:left w:val="single" w:sz="2" w:space="0" w:color="000001"/>
+              <w:bottom w:val="single" w:sz="2" w:space="0" w:color="000001"/>
+              <w:insideH w:val="single" w:sz="2" w:space="0" w:color="000001"/>
+            </w:tcBorders>
+            <w:shd w:fill="auto" w:val="clear"/>
+            <w:tcMar>
+              <w:left w:w="48" w:type="dxa"/>
+            </w:tcMar>
+          </w:tcPr>
+          <w:p>
+            <w:pPr>
+              <w:pStyle w:val="Style19"/>
+              <w:rPr/>
+            </w:pPr>
+            <w:r>
+              <w:rPr>
+                <w:b/>
+                <w:bCs/>
+                <w:sz w:val="30"/>
+                <w:szCs w:val="30"/>
+              </w:rPr>
+              <w:t>ΟΝΟΜΑ</w:t>
+            </w:r>
+          </w:p>
+        </w:tc>
+        <w:tc>
+          <w:tcPr>
+            <w:tcW w:w="4819" w:type="dxa"/>
+            <w:tcBorders>
+              <w:top w:val="single" w:sz="2" w:space="0" w:color="000001"/>
+              <w:left w:val="single" w:sz="2" w:space="0" w:color="000001"/>
+              <w:bottom w:val="single" w:sz="2" w:space="0" w:color="000001"/>
+              <w:right w:val="single" w:sz="2" w:space="0" w:color="000001"/>
+              <w:insideH w:val="single" w:sz="2" w:space="0" w:color="000001"/>
+              <w:insideV w:val="single" w:sz="2" w:space="0" w:color="000001"/>
+            </w:tcBorders>
+            <w:shd w:fill="auto" w:val="clear"/>
+            <w:tcMar>
+              <w:left w:w="48" w:type="dxa"/>
+            </w:tcMar>
+          </w:tcPr>
+          <w:p>
+            <w:pPr>
+              <w:pStyle w:val="Style19"/>
+              <w:rPr/>
+            </w:pPr>
+            <w:r>
+              <w:rPr>
+                <w:b w:val="false"/>
+                <w:bCs w:val="false"/>
+              </w:rPr>
+              <w:t>Π</w:t>
+            </w:r>
+            <w:r>
+              <w:rPr>
+                <w:b w:val="false"/>
+                <w:bCs w:val="false"/>
+                <w:lang w:val="el-GR"/>
+              </w:rPr>
+              <w:t>ροσθαφαίρεση καταστημάτων(</w:t>
+            </w:r>
+            <w:r>
+              <w:rPr>
+                <w:b w:val="false"/>
+                <w:bCs w:val="false"/>
+                <w:lang w:val="en-US"/>
+              </w:rPr>
+              <w:t>add/remove stores)</w:t>
+            </w:r>
+          </w:p>
+        </w:tc>
+      </w:tr>
+      <w:tr>
+        <w:trPr/>
+        <w:tc>
+          <w:tcPr>
+            <w:tcW w:w="4819" w:type="dxa"/>
+            <w:tcBorders>
+              <w:top w:val="single" w:sz="2" w:space="0" w:color="000001"/>
+              <w:left w:val="single" w:sz="2" w:space="0" w:color="000001"/>
+              <w:bottom w:val="single" w:sz="2" w:space="0" w:color="000001"/>
+              <w:insideH w:val="single" w:sz="2" w:space="0" w:color="000001"/>
+            </w:tcBorders>
+            <w:shd w:fill="auto" w:val="clear"/>
+            <w:tcMar>
+              <w:left w:w="48" w:type="dxa"/>
+            </w:tcMar>
+          </w:tcPr>
+          <w:p>
+            <w:pPr>
+              <w:pStyle w:val="Style19"/>
+              <w:rPr/>
+            </w:pPr>
+            <w:r>
+              <w:rPr>
+                <w:b/>
+                <w:bCs/>
+                <w:sz w:val="30"/>
+                <w:szCs w:val="30"/>
+              </w:rPr>
+              <w:t>ΠΕΡΙΛΗΨΗ</w:t>
+            </w:r>
+          </w:p>
+        </w:tc>
+        <w:tc>
+          <w:tcPr>
+            <w:tcW w:w="4819" w:type="dxa"/>
+            <w:tcBorders>
+              <w:top w:val="single" w:sz="2" w:space="0" w:color="000001"/>
+              <w:left w:val="single" w:sz="2" w:space="0" w:color="000001"/>
+              <w:bottom w:val="single" w:sz="2" w:space="0" w:color="000001"/>
+              <w:right w:val="single" w:sz="2" w:space="0" w:color="000001"/>
+              <w:insideH w:val="single" w:sz="2" w:space="0" w:color="000001"/>
+              <w:insideV w:val="single" w:sz="2" w:space="0" w:color="000001"/>
+            </w:tcBorders>
+            <w:shd w:fill="auto" w:val="clear"/>
+            <w:tcMar>
+              <w:left w:w="48" w:type="dxa"/>
+            </w:tcMar>
+          </w:tcPr>
+          <w:p>
+            <w:pPr>
+              <w:pStyle w:val="Style19"/>
+              <w:rPr/>
+            </w:pPr>
+            <w:r>
+              <w:rPr/>
+              <w:t>Ο κάθε καταστηματάρχης θα μπορεί να προσθέσει και να αφαιρέσει όσα καταστήματα θέλει</w:t>
+            </w:r>
+          </w:p>
+        </w:tc>
+      </w:tr>
+      <w:tr>
+        <w:trPr/>
+        <w:tc>
+          <w:tcPr>
+            <w:tcW w:w="4819" w:type="dxa"/>
+            <w:tcBorders>
+              <w:top w:val="single" w:sz="2" w:space="0" w:color="000001"/>
+              <w:left w:val="single" w:sz="2" w:space="0" w:color="000001"/>
+              <w:bottom w:val="single" w:sz="2" w:space="0" w:color="000001"/>
+              <w:insideH w:val="single" w:sz="2" w:space="0" w:color="000001"/>
+            </w:tcBorders>
+            <w:shd w:fill="auto" w:val="clear"/>
+            <w:tcMar>
+              <w:left w:w="48" w:type="dxa"/>
+            </w:tcMar>
+          </w:tcPr>
+          <w:p>
+            <w:pPr>
+              <w:pStyle w:val="Style19"/>
+              <w:rPr/>
+            </w:pPr>
+            <w:r>
+              <w:rPr>
+                <w:b/>
+                <w:bCs/>
+                <w:sz w:val="30"/>
+                <w:szCs w:val="30"/>
+              </w:rPr>
+              <w:t>ΛΟΓΙΚΗ</w:t>
+            </w:r>
+          </w:p>
+        </w:tc>
+        <w:tc>
+          <w:tcPr>
+            <w:tcW w:w="4819" w:type="dxa"/>
+            <w:tcBorders>
+              <w:top w:val="single" w:sz="2" w:space="0" w:color="000001"/>
+              <w:left w:val="single" w:sz="2" w:space="0" w:color="000001"/>
+              <w:bottom w:val="single" w:sz="2" w:space="0" w:color="000001"/>
+              <w:right w:val="single" w:sz="2" w:space="0" w:color="000001"/>
+              <w:insideH w:val="single" w:sz="2" w:space="0" w:color="000001"/>
+              <w:insideV w:val="single" w:sz="2" w:space="0" w:color="000001"/>
+            </w:tcBorders>
+            <w:shd w:fill="auto" w:val="clear"/>
+            <w:tcMar>
+              <w:left w:w="48" w:type="dxa"/>
+            </w:tcMar>
+          </w:tcPr>
+          <w:p>
+            <w:pPr>
+              <w:pStyle w:val="Style19"/>
+              <w:rPr/>
+            </w:pPr>
+            <w:r>
+              <w:rPr/>
+              <w:t>Ένας καταστηματάρχης μπορεί να έχει παραπάνω από ένα καταστήματα. Με την πρόσθεση καταστημάτων θα μπορεί να προσθέσει στην εφαρμογή όσα καταστήματα θέλει. Αντίστοιχα με την αφαίρεση αν κλείσει ή δεν επιθυμεί άλλο να χρησιμοποιεί την εφαρμογή, θα μπορεί να αφαιρέσει κάποιο κατάστημα ή και όλα.</w:t>
+            </w:r>
+          </w:p>
+        </w:tc>
+      </w:tr>
+      <w:tr>
+        <w:trPr/>
+        <w:tc>
+          <w:tcPr>
+            <w:tcW w:w="4819" w:type="dxa"/>
+            <w:tcBorders>
+              <w:top w:val="single" w:sz="2" w:space="0" w:color="000001"/>
+              <w:left w:val="single" w:sz="2" w:space="0" w:color="000001"/>
+              <w:bottom w:val="single" w:sz="2" w:space="0" w:color="000001"/>
+              <w:insideH w:val="single" w:sz="2" w:space="0" w:color="000001"/>
+            </w:tcBorders>
+            <w:shd w:fill="auto" w:val="clear"/>
+            <w:tcMar>
+              <w:left w:w="48" w:type="dxa"/>
+            </w:tcMar>
+          </w:tcPr>
+          <w:p>
+            <w:pPr>
+              <w:pStyle w:val="Style19"/>
+              <w:rPr/>
+            </w:pPr>
+            <w:r>
+              <w:rPr>
+                <w:b/>
+                <w:bCs/>
+                <w:sz w:val="30"/>
+                <w:szCs w:val="30"/>
+              </w:rPr>
+              <w:t>ΧΡΗΣΤΕΣ</w:t>
+            </w:r>
+          </w:p>
+        </w:tc>
+        <w:tc>
+          <w:tcPr>
+            <w:tcW w:w="4819" w:type="dxa"/>
+            <w:tcBorders>
+              <w:top w:val="single" w:sz="2" w:space="0" w:color="000001"/>
+              <w:left w:val="single" w:sz="2" w:space="0" w:color="000001"/>
+              <w:bottom w:val="single" w:sz="2" w:space="0" w:color="000001"/>
+              <w:right w:val="single" w:sz="2" w:space="0" w:color="000001"/>
+              <w:insideH w:val="single" w:sz="2" w:space="0" w:color="000001"/>
+              <w:insideV w:val="single" w:sz="2" w:space="0" w:color="000001"/>
+            </w:tcBorders>
+            <w:shd w:fill="auto" w:val="clear"/>
+            <w:tcMar>
+              <w:left w:w="48" w:type="dxa"/>
+            </w:tcMar>
+          </w:tcPr>
+          <w:p>
+            <w:pPr>
+              <w:pStyle w:val="Style19"/>
+              <w:rPr/>
+            </w:pPr>
+            <w:r>
+              <w:rPr/>
+              <w:t>Μόνο οι καταστηματάρχες</w:t>
+            </w:r>
+          </w:p>
+        </w:tc>
+      </w:tr>
+      <w:tr>
+        <w:trPr/>
+        <w:tc>
+          <w:tcPr>
+            <w:tcW w:w="4819" w:type="dxa"/>
+            <w:tcBorders>
+              <w:top w:val="single" w:sz="2" w:space="0" w:color="000001"/>
+              <w:left w:val="single" w:sz="2" w:space="0" w:color="000001"/>
+              <w:bottom w:val="single" w:sz="2" w:space="0" w:color="000001"/>
+              <w:insideH w:val="single" w:sz="2" w:space="0" w:color="000001"/>
+            </w:tcBorders>
+            <w:shd w:fill="auto" w:val="clear"/>
+            <w:tcMar>
+              <w:left w:w="48" w:type="dxa"/>
+            </w:tcMar>
+          </w:tcPr>
+          <w:p>
+            <w:pPr>
+              <w:pStyle w:val="Style19"/>
+              <w:rPr/>
+            </w:pPr>
+            <w:r>
+              <w:rPr>
+                <w:b/>
+                <w:bCs/>
+                <w:sz w:val="30"/>
+                <w:szCs w:val="30"/>
+              </w:rPr>
+              <w:t>ΠΡΟΫΠΟΘΕΣΕΙΣ</w:t>
+            </w:r>
+          </w:p>
+        </w:tc>
+        <w:tc>
+          <w:tcPr>
+            <w:tcW w:w="4819" w:type="dxa"/>
+            <w:tcBorders>
+              <w:top w:val="single" w:sz="2" w:space="0" w:color="000001"/>
+              <w:left w:val="single" w:sz="2" w:space="0" w:color="000001"/>
+              <w:bottom w:val="single" w:sz="2" w:space="0" w:color="000001"/>
+              <w:right w:val="single" w:sz="2" w:space="0" w:color="000001"/>
+              <w:insideH w:val="single" w:sz="2" w:space="0" w:color="000001"/>
+              <w:insideV w:val="single" w:sz="2" w:space="0" w:color="000001"/>
+            </w:tcBorders>
+            <w:shd w:fill="auto" w:val="clear"/>
+            <w:tcMar>
+              <w:left w:w="48" w:type="dxa"/>
+            </w:tcMar>
+          </w:tcPr>
+          <w:p>
+            <w:pPr>
+              <w:pStyle w:val="Style19"/>
+              <w:rPr/>
+            </w:pPr>
+            <w:r>
+              <w:rPr/>
+              <w:t>Υπάρχει τουλάχιστον ένα κατάστημα</w:t>
+            </w:r>
+          </w:p>
+        </w:tc>
+      </w:tr>
+      <w:tr>
+        <w:trPr/>
+        <w:tc>
+          <w:tcPr>
+            <w:tcW w:w="4819" w:type="dxa"/>
+            <w:tcBorders>
+              <w:top w:val="single" w:sz="2" w:space="0" w:color="000001"/>
+              <w:left w:val="single" w:sz="2" w:space="0" w:color="000001"/>
+              <w:bottom w:val="single" w:sz="2" w:space="0" w:color="000001"/>
+              <w:insideH w:val="single" w:sz="2" w:space="0" w:color="000001"/>
+            </w:tcBorders>
+            <w:shd w:fill="auto" w:val="clear"/>
+            <w:tcMar>
+              <w:left w:w="48" w:type="dxa"/>
+            </w:tcMar>
+          </w:tcPr>
+          <w:p>
+            <w:pPr>
+              <w:pStyle w:val="Style19"/>
+              <w:rPr/>
+            </w:pPr>
+            <w:r>
+              <w:rPr>
+                <w:b/>
+                <w:bCs/>
+                <w:sz w:val="30"/>
+                <w:szCs w:val="30"/>
+              </w:rPr>
+              <w:t>ΠΟΡΕΙΑ ΓΕΓΟΝΟΤΩΝ</w:t>
+            </w:r>
+          </w:p>
+        </w:tc>
+        <w:tc>
+          <w:tcPr>
+            <w:tcW w:w="4819" w:type="dxa"/>
+            <w:tcBorders>
+              <w:top w:val="single" w:sz="2" w:space="0" w:color="000001"/>
+              <w:left w:val="single" w:sz="2" w:space="0" w:color="000001"/>
+              <w:bottom w:val="single" w:sz="2" w:space="0" w:color="000001"/>
+              <w:right w:val="single" w:sz="2" w:space="0" w:color="000001"/>
+              <w:insideH w:val="single" w:sz="2" w:space="0" w:color="000001"/>
+              <w:insideV w:val="single" w:sz="2" w:space="0" w:color="000001"/>
+            </w:tcBorders>
+            <w:shd w:fill="auto" w:val="clear"/>
+            <w:tcMar>
+              <w:left w:w="48" w:type="dxa"/>
+            </w:tcMar>
+          </w:tcPr>
+          <w:p>
+            <w:pPr>
+              <w:pStyle w:val="Style19"/>
+              <w:rPr/>
+            </w:pPr>
+            <w:r>
+              <w:rPr/>
+              <w:t>Για την πρόσθεση:</w:t>
+            </w:r>
+          </w:p>
+          <w:p>
+            <w:pPr>
+              <w:pStyle w:val="Style19"/>
+              <w:rPr/>
+            </w:pPr>
+            <w:r>
+              <w:rPr/>
+              <w:t xml:space="preserve">1. </w:t>
+            </w:r>
+            <w:bookmarkStart w:id="0" w:name="__DdeLink__0_3941662621"/>
+            <w:bookmarkEnd w:id="0"/>
+            <w:r>
+              <w:rPr/>
+              <w:t>Ο καταστηματάρχης επιλέγει πόσα καταστήματα θέλει να προσθέσει στην εφαρμογή</w:t>
+            </w:r>
+          </w:p>
+          <w:p>
+            <w:pPr>
+              <w:pStyle w:val="Style19"/>
+              <w:rPr/>
+            </w:pPr>
+            <w:r>
+              <w:rPr/>
+              <w:t>2. Η εφαρμογή του ζητάει τα στοιχεία του/των καταστήματος/καταστημάτων</w:t>
+            </w:r>
+          </w:p>
+          <w:p>
+            <w:pPr>
+              <w:pStyle w:val="Style19"/>
+              <w:rPr/>
+            </w:pPr>
+            <w:r>
+              <w:rPr/>
+              <w:t>3. Ο καταστηματάρχης εισάγει τα στοιχεία του/των καταστήματος/καταστημάτων</w:t>
+            </w:r>
+          </w:p>
+          <w:p>
+            <w:pPr>
+              <w:pStyle w:val="Style19"/>
+              <w:rPr/>
+            </w:pPr>
+            <w:r>
+              <w:rPr/>
+              <w:t>4. Η εφαρμογή προσθέτει το/τα κατάστημα/καταστήματα με τα στοιχεία.</w:t>
+            </w:r>
+          </w:p>
+          <w:p>
+            <w:pPr>
+              <w:pStyle w:val="Style19"/>
+              <w:rPr/>
+            </w:pPr>
+            <w:r>
+              <w:rPr/>
+              <w:t>Για την αφαίρεση:</w:t>
+            </w:r>
+          </w:p>
+          <w:p>
+            <w:pPr>
+              <w:pStyle w:val="Style19"/>
+              <w:rPr/>
+            </w:pPr>
+            <w:r>
+              <w:rPr/>
+              <w:t>1. Ο καταστηματάρχης επιλέγει πόσα καταστήματα θέλει να αφαιρέσει από την εφαρμογή</w:t>
+            </w:r>
+          </w:p>
+          <w:p>
+            <w:pPr>
+              <w:pStyle w:val="Style19"/>
+              <w:rPr/>
+            </w:pPr>
+            <w:r>
+              <w:rPr/>
+              <w:t>2. Η εφαρμογή του παραθέτει μερικές ερωτήσεις για τον λόγο που επιλέγει ο καταστηματάρχης να αφαιρέσει κάποιο κατάστημα(π.χ δεν είναι ευχαριστημένος από την εφαρμογή, η εφαρμογή δεν τον εξυπηρετεί, κλείσιμο κάποιου καταστήματος)</w:t>
+            </w:r>
+          </w:p>
+          <w:p>
+            <w:pPr>
+              <w:pStyle w:val="Style19"/>
+              <w:rPr/>
+            </w:pPr>
+            <w:r>
+              <w:rPr/>
+              <w:t>3. Ο αριθμός των καταστημάτων που επιθυμεί ο καταστηματάρχης αφαιρείται από την εφαρμογή</w:t>
+            </w:r>
+          </w:p>
+        </w:tc>
+      </w:tr>
+      <w:tr>
+        <w:trPr/>
+        <w:tc>
+          <w:tcPr>
+            <w:tcW w:w="4819" w:type="dxa"/>
+            <w:tcBorders>
+              <w:top w:val="single" w:sz="2" w:space="0" w:color="000001"/>
+              <w:left w:val="single" w:sz="2" w:space="0" w:color="000001"/>
+              <w:bottom w:val="single" w:sz="2" w:space="0" w:color="000001"/>
+              <w:insideH w:val="single" w:sz="2" w:space="0" w:color="000001"/>
+            </w:tcBorders>
+            <w:shd w:fill="auto" w:val="clear"/>
+            <w:tcMar>
+              <w:left w:w="48" w:type="dxa"/>
+            </w:tcMar>
+          </w:tcPr>
+          <w:p>
+            <w:pPr>
+              <w:pStyle w:val="Style19"/>
+              <w:rPr/>
+            </w:pPr>
+            <w:r>
+              <w:rPr>
+                <w:b/>
+                <w:bCs/>
+                <w:sz w:val="30"/>
+                <w:szCs w:val="30"/>
+              </w:rPr>
+              <w:t>ΑΛΛΟΙ ΤΡΟΠΟΙ</w:t>
+            </w:r>
+            <w:r>
+              <w:rPr>
+                <w:b w:val="false"/>
+                <w:bCs w:val="false"/>
+                <w:sz w:val="30"/>
+                <w:szCs w:val="30"/>
+              </w:rPr>
+              <w:t>(ΠΡΟΑΙΡΕΤΙΚΑ)</w:t>
+            </w:r>
+          </w:p>
+        </w:tc>
+        <w:tc>
+          <w:tcPr>
+            <w:tcW w:w="4819" w:type="dxa"/>
+            <w:tcBorders>
+              <w:top w:val="single" w:sz="2" w:space="0" w:color="000001"/>
+              <w:left w:val="single" w:sz="2" w:space="0" w:color="000001"/>
+              <w:bottom w:val="single" w:sz="2" w:space="0" w:color="000001"/>
+              <w:right w:val="single" w:sz="2" w:space="0" w:color="000001"/>
+              <w:insideH w:val="single" w:sz="2" w:space="0" w:color="000001"/>
+              <w:insideV w:val="single" w:sz="2" w:space="0" w:color="000001"/>
+            </w:tcBorders>
+            <w:shd w:fill="auto" w:val="clear"/>
+            <w:tcMar>
+              <w:left w:w="48" w:type="dxa"/>
+            </w:tcMar>
+          </w:tcPr>
+          <w:p>
+            <w:pPr>
+              <w:pStyle w:val="Style19"/>
+              <w:rPr/>
+            </w:pPr>
+            <w:r>
+              <w:rPr/>
+              <w:t>Αυτήν την στιγμή δεν υπάρχει κάποιος άλλος τρόπος για να πραγματοποιηθεί αυτή η ενέργεια</w:t>
+            </w:r>
+          </w:p>
+        </w:tc>
+      </w:tr>
+    </w:tbl>
+    <w:p>
+      <w:pPr>
+        <w:pStyle w:val="Normal"/>
+        <w:rPr/>
+      </w:pPr>
+      <w:r>
+        <w:rPr/>
+      </w:r>
+    </w:p>
+    <w:p>
+      <w:pPr>
+        <w:pStyle w:val="Normal"/>
+        <w:rPr/>
+      </w:pPr>
+      <w:r>
+        <w:rPr/>
+      </w:r>
+    </w:p>
+    <w:p>
+      <w:pPr>
+        <w:pStyle w:val="Normal"/>
+        <w:rPr/>
+      </w:pPr>
+      <w:r>
+        <w:rPr/>
+      </w:r>
+    </w:p>
+    <w:p>
+      <w:pPr>
+        <w:pStyle w:val="Normal"/>
+        <w:rPr>
+          <w:lang w:val="en-US"/>
+        </w:rPr>
+      </w:pPr>
+      <w:r>
+        <w:rPr>
+          <w:lang w:val="en-US"/>
+        </w:rPr>
+        <w:t>Use Case Filter:</w:t>
+      </w:r>
+    </w:p>
+    <w:p>
+      <w:pPr>
+        <w:pStyle w:val="Normal"/>
+        <w:rPr>
+          <w:lang w:val="en-US"/>
+        </w:rPr>
+      </w:pPr>
+      <w:r>
+        <w:rPr>
+          <w:lang w:val="en-US"/>
+        </w:rPr>
+      </w:r>
+    </w:p>
+    <w:p>
+      <w:pPr>
+        <w:pStyle w:val="Normal"/>
+        <w:rPr>
+          <w:lang w:val="en-US"/>
+        </w:rPr>
+      </w:pPr>
+      <w:r>
+        <w:rPr>
+          <w:lang w:val="en-US"/>
+        </w:rPr>
+      </w:r>
+    </w:p>
+    <w:tbl>
+      <w:tblPr>
+        <w:tblW w:w="9638" w:type="dxa"/>
+        <w:jc w:val="left"/>
+        <w:tblInd w:w="47" w:type="dxa"/>
+        <w:tblBorders>
+          <w:top w:val="single" w:sz="2" w:space="0" w:color="000001"/>
+          <w:left w:val="single" w:sz="2" w:space="0" w:color="000001"/>
+          <w:bottom w:val="single" w:sz="2" w:space="0" w:color="000001"/>
+          <w:insideH w:val="single" w:sz="2" w:space="0" w:color="000001"/>
+        </w:tblBorders>
+        <w:tblCellMar>
+          <w:top w:w="55" w:type="dxa"/>
+          <w:left w:w="45" w:type="dxa"/>
+          <w:bottom w:w="55" w:type="dxa"/>
+          <w:right w:w="55" w:type="dxa"/>
+        </w:tblCellMar>
+      </w:tblPr>
+      <w:tblGrid>
+        <w:gridCol w:w="4819"/>
+        <w:gridCol w:w="4819"/>
+      </w:tblGrid>
+      <w:tr>
+        <w:trPr/>
+        <w:tc>
+          <w:tcPr>
+            <w:tcW w:w="4819" w:type="dxa"/>
+            <w:tcBorders>
+              <w:top w:val="single" w:sz="2" w:space="0" w:color="000001"/>
+              <w:left w:val="single" w:sz="2" w:space="0" w:color="000001"/>
+              <w:bottom w:val="single" w:sz="2" w:space="0" w:color="000001"/>
+              <w:insideH w:val="single" w:sz="2" w:space="0" w:color="000001"/>
+            </w:tcBorders>
+            <w:shd w:fill="auto" w:val="clear"/>
+            <w:tcMar>
+              <w:left w:w="45" w:type="dxa"/>
+            </w:tcMar>
+          </w:tcPr>
+          <w:p>
+            <w:pPr>
+              <w:pStyle w:val="Style19"/>
+              <w:rPr/>
+            </w:pPr>
+            <w:r>
+              <w:rPr>
+                <w:b/>
+                <w:bCs/>
+                <w:sz w:val="30"/>
+                <w:szCs w:val="30"/>
+              </w:rPr>
+              <w:t>ΟΝΟΜΑ</w:t>
+            </w:r>
+          </w:p>
+        </w:tc>
+        <w:tc>
+          <w:tcPr>
+            <w:tcW w:w="4819" w:type="dxa"/>
+            <w:tcBorders>
+              <w:top w:val="single" w:sz="2" w:space="0" w:color="000001"/>
+              <w:left w:val="single" w:sz="2" w:space="0" w:color="000001"/>
+              <w:bottom w:val="single" w:sz="2" w:space="0" w:color="000001"/>
+              <w:right w:val="single" w:sz="2" w:space="0" w:color="000001"/>
+              <w:insideH w:val="single" w:sz="2" w:space="0" w:color="000001"/>
+              <w:insideV w:val="single" w:sz="2" w:space="0" w:color="000001"/>
+            </w:tcBorders>
+            <w:shd w:fill="auto" w:val="clear"/>
+            <w:tcMar>
+              <w:left w:w="45" w:type="dxa"/>
+            </w:tcMar>
+          </w:tcPr>
+          <w:p>
+            <w:pPr>
+              <w:pStyle w:val="Style19"/>
+              <w:rPr/>
+            </w:pPr>
+            <w:r>
+              <w:rPr>
+                <w:b w:val="false"/>
+                <w:bCs w:val="false"/>
+                <w:lang w:val="el-GR"/>
+              </w:rPr>
+              <w:t>Φίλτρο(Ανδρικά/Γυναικεία/Παιδικά)</w:t>
+            </w:r>
+          </w:p>
+        </w:tc>
+      </w:tr>
+      <w:tr>
+        <w:trPr/>
+        <w:tc>
+          <w:tcPr>
+            <w:tcW w:w="4819" w:type="dxa"/>
+            <w:tcBorders>
+              <w:top w:val="single" w:sz="2" w:space="0" w:color="000001"/>
+              <w:left w:val="single" w:sz="2" w:space="0" w:color="000001"/>
+              <w:bottom w:val="single" w:sz="2" w:space="0" w:color="000001"/>
+              <w:insideH w:val="single" w:sz="2" w:space="0" w:color="000001"/>
+            </w:tcBorders>
+            <w:shd w:fill="auto" w:val="clear"/>
+            <w:tcMar>
+              <w:left w:w="45" w:type="dxa"/>
+            </w:tcMar>
+          </w:tcPr>
+          <w:p>
+            <w:pPr>
+              <w:pStyle w:val="Style19"/>
+              <w:rPr/>
+            </w:pPr>
+            <w:r>
+              <w:rPr>
+                <w:b/>
+                <w:bCs/>
+                <w:sz w:val="30"/>
+                <w:szCs w:val="30"/>
+              </w:rPr>
+              <w:t>ΠΕΡΙΛΗΨΗ</w:t>
+            </w:r>
+          </w:p>
+        </w:tc>
+        <w:tc>
+          <w:tcPr>
+            <w:tcW w:w="4819" w:type="dxa"/>
+            <w:tcBorders>
+              <w:top w:val="single" w:sz="2" w:space="0" w:color="000001"/>
+              <w:left w:val="single" w:sz="2" w:space="0" w:color="000001"/>
+              <w:bottom w:val="single" w:sz="2" w:space="0" w:color="000001"/>
+              <w:right w:val="single" w:sz="2" w:space="0" w:color="000001"/>
+              <w:insideH w:val="single" w:sz="2" w:space="0" w:color="000001"/>
+              <w:insideV w:val="single" w:sz="2" w:space="0" w:color="000001"/>
+            </w:tcBorders>
+            <w:shd w:fill="auto" w:val="clear"/>
+            <w:tcMar>
+              <w:left w:w="45" w:type="dxa"/>
+            </w:tcMar>
+          </w:tcPr>
+          <w:p>
+            <w:pPr>
+              <w:pStyle w:val="Style19"/>
+              <w:rPr/>
+            </w:pPr>
+            <w:r>
+              <w:rPr/>
+              <w:t>Ο χρήστης θα μπορεί να επιλέξει αν θέλει κάποιο κατάστημα με συγκεκριμένα ρούχα(ανδρικά/γυναικεία/παιδικά)</w:t>
+            </w:r>
+          </w:p>
+        </w:tc>
+      </w:tr>
+      <w:tr>
+        <w:trPr/>
+        <w:tc>
+          <w:tcPr>
+            <w:tcW w:w="4819" w:type="dxa"/>
+            <w:tcBorders>
+              <w:top w:val="single" w:sz="2" w:space="0" w:color="000001"/>
+              <w:left w:val="single" w:sz="2" w:space="0" w:color="000001"/>
+              <w:bottom w:val="single" w:sz="2" w:space="0" w:color="000001"/>
+              <w:insideH w:val="single" w:sz="2" w:space="0" w:color="000001"/>
+            </w:tcBorders>
+            <w:shd w:fill="auto" w:val="clear"/>
+            <w:tcMar>
+              <w:left w:w="45" w:type="dxa"/>
+            </w:tcMar>
+          </w:tcPr>
+          <w:p>
+            <w:pPr>
+              <w:pStyle w:val="Style19"/>
+              <w:rPr/>
+            </w:pPr>
+            <w:r>
+              <w:rPr>
+                <w:b/>
+                <w:bCs/>
+                <w:sz w:val="30"/>
+                <w:szCs w:val="30"/>
+              </w:rPr>
+              <w:t>ΛΟΓΙΚΗ</w:t>
+            </w:r>
+          </w:p>
+        </w:tc>
+        <w:tc>
+          <w:tcPr>
+            <w:tcW w:w="4819" w:type="dxa"/>
+            <w:tcBorders>
+              <w:top w:val="single" w:sz="2" w:space="0" w:color="000001"/>
+              <w:left w:val="single" w:sz="2" w:space="0" w:color="000001"/>
+              <w:bottom w:val="single" w:sz="2" w:space="0" w:color="000001"/>
+              <w:right w:val="single" w:sz="2" w:space="0" w:color="000001"/>
+              <w:insideH w:val="single" w:sz="2" w:space="0" w:color="000001"/>
+              <w:insideV w:val="single" w:sz="2" w:space="0" w:color="000001"/>
+            </w:tcBorders>
+            <w:shd w:fill="auto" w:val="clear"/>
+            <w:tcMar>
+              <w:left w:w="45" w:type="dxa"/>
+            </w:tcMar>
+          </w:tcPr>
+          <w:p>
+            <w:pPr>
+              <w:pStyle w:val="Style19"/>
+              <w:rPr/>
+            </w:pPr>
+            <w:r>
+              <w:rPr/>
+              <w:t>Ένας χρήστης μπορεί να βρει γενικά καταστήματα ρούχων. Η επιλογή του όμως μπορεί να γίνει πιο συγκεκριμένη ανάλογα με την επιθυμία του ως προς το αν θέλει να βρει συγκεκριμένα ανδρικά, γυναικεία ή παιδικά ρούχα. Θα υπάρχει λοιπόν η επιλογή αυτή, με σκοπό τον περιορισμό των καταστημάτων που μπορεί να επιλέξει</w:t>
+            </w:r>
+          </w:p>
+        </w:tc>
+      </w:tr>
+      <w:tr>
+        <w:trPr/>
+        <w:tc>
+          <w:tcPr>
+            <w:tcW w:w="4819" w:type="dxa"/>
+            <w:tcBorders>
+              <w:top w:val="single" w:sz="2" w:space="0" w:color="000001"/>
+              <w:left w:val="single" w:sz="2" w:space="0" w:color="000001"/>
+              <w:bottom w:val="single" w:sz="2" w:space="0" w:color="000001"/>
+              <w:insideH w:val="single" w:sz="2" w:space="0" w:color="000001"/>
+            </w:tcBorders>
+            <w:shd w:fill="auto" w:val="clear"/>
+            <w:tcMar>
+              <w:left w:w="45" w:type="dxa"/>
+            </w:tcMar>
+          </w:tcPr>
+          <w:p>
+            <w:pPr>
+              <w:pStyle w:val="Style19"/>
+              <w:rPr/>
+            </w:pPr>
+            <w:r>
+              <w:rPr>
+                <w:b/>
+                <w:bCs/>
+                <w:sz w:val="30"/>
+                <w:szCs w:val="30"/>
+              </w:rPr>
+              <w:t>ΧΡΗΣΤΕΣ</w:t>
+            </w:r>
+          </w:p>
+        </w:tc>
+        <w:tc>
+          <w:tcPr>
+            <w:tcW w:w="4819" w:type="dxa"/>
+            <w:tcBorders>
+              <w:top w:val="single" w:sz="2" w:space="0" w:color="000001"/>
+              <w:left w:val="single" w:sz="2" w:space="0" w:color="000001"/>
+              <w:bottom w:val="single" w:sz="2" w:space="0" w:color="000001"/>
+              <w:right w:val="single" w:sz="2" w:space="0" w:color="000001"/>
+              <w:insideH w:val="single" w:sz="2" w:space="0" w:color="000001"/>
+              <w:insideV w:val="single" w:sz="2" w:space="0" w:color="000001"/>
+            </w:tcBorders>
+            <w:shd w:fill="auto" w:val="clear"/>
+            <w:tcMar>
+              <w:left w:w="45" w:type="dxa"/>
+            </w:tcMar>
+          </w:tcPr>
+          <w:p>
+            <w:pPr>
+              <w:pStyle w:val="Style19"/>
+              <w:rPr/>
+            </w:pPr>
+            <w:r>
+              <w:rPr/>
+              <w:t>Μόνο οι χρήστες</w:t>
+            </w:r>
+          </w:p>
+        </w:tc>
+      </w:tr>
+      <w:tr>
+        <w:trPr/>
+        <w:tc>
+          <w:tcPr>
+            <w:tcW w:w="4819" w:type="dxa"/>
+            <w:tcBorders>
+              <w:top w:val="single" w:sz="2" w:space="0" w:color="000001"/>
+              <w:left w:val="single" w:sz="2" w:space="0" w:color="000001"/>
+              <w:bottom w:val="single" w:sz="2" w:space="0" w:color="000001"/>
+              <w:insideH w:val="single" w:sz="2" w:space="0" w:color="000001"/>
+            </w:tcBorders>
+            <w:shd w:fill="auto" w:val="clear"/>
+            <w:tcMar>
+              <w:left w:w="45" w:type="dxa"/>
+            </w:tcMar>
+          </w:tcPr>
+          <w:p>
+            <w:pPr>
+              <w:pStyle w:val="Style19"/>
+              <w:rPr/>
+            </w:pPr>
+            <w:r>
+              <w:rPr>
+                <w:b/>
+                <w:bCs/>
+                <w:sz w:val="30"/>
+                <w:szCs w:val="30"/>
+              </w:rPr>
+              <w:t>ΠΡΟΫΠΟΘΕΣΕΙΣ</w:t>
+            </w:r>
+          </w:p>
+        </w:tc>
+        <w:tc>
+          <w:tcPr>
+            <w:tcW w:w="4819" w:type="dxa"/>
+            <w:tcBorders>
+              <w:top w:val="single" w:sz="2" w:space="0" w:color="000001"/>
+              <w:left w:val="single" w:sz="2" w:space="0" w:color="000001"/>
+              <w:bottom w:val="single" w:sz="2" w:space="0" w:color="000001"/>
+              <w:right w:val="single" w:sz="2" w:space="0" w:color="000001"/>
+              <w:insideH w:val="single" w:sz="2" w:space="0" w:color="000001"/>
+              <w:insideV w:val="single" w:sz="2" w:space="0" w:color="000001"/>
+            </w:tcBorders>
+            <w:shd w:fill="auto" w:val="clear"/>
+            <w:tcMar>
+              <w:left w:w="45" w:type="dxa"/>
+            </w:tcMar>
+          </w:tcPr>
+          <w:p>
+            <w:pPr>
+              <w:pStyle w:val="Style19"/>
+              <w:rPr/>
+            </w:pPr>
+            <w:r>
+              <w:rPr/>
+              <w:t>Ο χρήστης να θέλει κάτι συγκεκριμένο</w:t>
+            </w:r>
+          </w:p>
+        </w:tc>
+      </w:tr>
+      <w:tr>
+        <w:trPr/>
+        <w:tc>
+          <w:tcPr>
+            <w:tcW w:w="4819" w:type="dxa"/>
+            <w:tcBorders>
+              <w:top w:val="single" w:sz="2" w:space="0" w:color="000001"/>
+              <w:left w:val="single" w:sz="2" w:space="0" w:color="000001"/>
+              <w:bottom w:val="single" w:sz="2" w:space="0" w:color="000001"/>
+              <w:insideH w:val="single" w:sz="2" w:space="0" w:color="000001"/>
+            </w:tcBorders>
+            <w:shd w:fill="auto" w:val="clear"/>
+            <w:tcMar>
+              <w:left w:w="45" w:type="dxa"/>
+            </w:tcMar>
+          </w:tcPr>
+          <w:p>
+            <w:pPr>
+              <w:pStyle w:val="Style19"/>
+              <w:rPr/>
+            </w:pPr>
+            <w:r>
+              <w:rPr>
+                <w:b/>
+                <w:bCs/>
+                <w:sz w:val="30"/>
+                <w:szCs w:val="30"/>
+              </w:rPr>
+              <w:t>ΠΟΡΕΙΑ ΓΕΓΟΝΟΤΩΝ</w:t>
+            </w:r>
+          </w:p>
+        </w:tc>
+        <w:tc>
+          <w:tcPr>
+            <w:tcW w:w="4819" w:type="dxa"/>
+            <w:tcBorders>
+              <w:top w:val="single" w:sz="2" w:space="0" w:color="000001"/>
+              <w:left w:val="single" w:sz="2" w:space="0" w:color="000001"/>
+              <w:bottom w:val="single" w:sz="2" w:space="0" w:color="000001"/>
+              <w:right w:val="single" w:sz="2" w:space="0" w:color="000001"/>
+              <w:insideH w:val="single" w:sz="2" w:space="0" w:color="000001"/>
+              <w:insideV w:val="single" w:sz="2" w:space="0" w:color="000001"/>
+            </w:tcBorders>
+            <w:shd w:fill="auto" w:val="clear"/>
+            <w:tcMar>
+              <w:left w:w="45" w:type="dxa"/>
+            </w:tcMar>
+          </w:tcPr>
+          <w:p>
+            <w:pPr>
+              <w:pStyle w:val="Style19"/>
+              <w:rPr/>
+            </w:pPr>
+            <w:r>
+              <w:rPr/>
+              <w:t>1. Ο χρήστης επιλέγει να βρει τα καταστήματα που είναι διαθέσιμα</w:t>
+            </w:r>
+          </w:p>
+          <w:p>
+            <w:pPr>
+              <w:pStyle w:val="Style19"/>
+              <w:rPr/>
+            </w:pPr>
+            <w:r>
+              <w:rPr/>
+              <w:t>2. Εμφανίζονται όλα τα καταστήματα που υπάρχουν σε κοντινή απόσταση</w:t>
+            </w:r>
+          </w:p>
+          <w:p>
+            <w:pPr>
+              <w:pStyle w:val="Style19"/>
+              <w:rPr/>
+            </w:pPr>
+            <w:r>
+              <w:rPr/>
+              <w:t>3. Ο χρήστης έχει την επιλογή να περιορίσει τα καταστήματα επιλέγοντας μία απ’ τις κατηγορίες ανδρικά, γυναικεία ή παιδικά</w:t>
+            </w:r>
+          </w:p>
+          <w:p>
+            <w:pPr>
+              <w:pStyle w:val="Style19"/>
+              <w:rPr/>
+            </w:pPr>
+            <w:r>
+              <w:rPr/>
+              <w:t xml:space="preserve">4. Τα καταστήματα περιορίζονται και εμφανίζονται μόνο αυτά που ενδιαφέρουν τον χρήστη </w:t>
+            </w:r>
+          </w:p>
+        </w:tc>
+      </w:tr>
+      <w:tr>
+        <w:trPr/>
+        <w:tc>
+          <w:tcPr>
+            <w:tcW w:w="4819" w:type="dxa"/>
+            <w:tcBorders>
+              <w:top w:val="single" w:sz="2" w:space="0" w:color="000001"/>
+              <w:left w:val="single" w:sz="2" w:space="0" w:color="000001"/>
+              <w:bottom w:val="single" w:sz="2" w:space="0" w:color="000001"/>
+              <w:insideH w:val="single" w:sz="2" w:space="0" w:color="000001"/>
+            </w:tcBorders>
+            <w:shd w:fill="auto" w:val="clear"/>
+            <w:tcMar>
+              <w:left w:w="45" w:type="dxa"/>
+            </w:tcMar>
+          </w:tcPr>
+          <w:p>
+            <w:pPr>
+              <w:pStyle w:val="Style19"/>
+              <w:rPr/>
+            </w:pPr>
+            <w:r>
+              <w:rPr>
+                <w:b/>
+                <w:bCs/>
+                <w:sz w:val="30"/>
+                <w:szCs w:val="30"/>
+              </w:rPr>
+              <w:t>ΑΛΛΟΙ ΤΡΟΠΟΙ</w:t>
+            </w:r>
+            <w:r>
+              <w:rPr>
+                <w:b w:val="false"/>
+                <w:bCs w:val="false"/>
+                <w:sz w:val="30"/>
+                <w:szCs w:val="30"/>
+              </w:rPr>
+              <w:t>(ΠΡΟΑΙΡΕΤΙΚΑ)</w:t>
+            </w:r>
+          </w:p>
+        </w:tc>
+        <w:tc>
+          <w:tcPr>
+            <w:tcW w:w="4819" w:type="dxa"/>
+            <w:tcBorders>
+              <w:top w:val="single" w:sz="2" w:space="0" w:color="000001"/>
+              <w:left w:val="single" w:sz="2" w:space="0" w:color="000001"/>
+              <w:bottom w:val="single" w:sz="2" w:space="0" w:color="000001"/>
+              <w:right w:val="single" w:sz="2" w:space="0" w:color="000001"/>
+              <w:insideH w:val="single" w:sz="2" w:space="0" w:color="000001"/>
+              <w:insideV w:val="single" w:sz="2" w:space="0" w:color="000001"/>
+            </w:tcBorders>
+            <w:shd w:fill="auto" w:val="clear"/>
+            <w:tcMar>
+              <w:left w:w="45" w:type="dxa"/>
+            </w:tcMar>
+          </w:tcPr>
+          <w:p>
+            <w:pPr>
+              <w:pStyle w:val="Style19"/>
+              <w:rPr/>
+            </w:pPr>
+            <w:r>
+              <w:rPr/>
+              <w:t>Αυτήν την στιγμή δεν υπάρχει κάποιος άλλος τρόπος για να πραγματοποιηθεί αυτή η ενέργεια</w:t>
+            </w:r>
+          </w:p>
+        </w:tc>
+      </w:tr>
+    </w:tbl>
+    <w:p>
+      <w:pPr>
+        <w:pStyle w:val="Normal"/>
+        <w:rPr/>
+      </w:pPr>
+      <w:r>
+        <w:rPr/>
       </w:r>
     </w:p>
     <w:sectPr>
@@ -685,6 +1893,7 @@
       <w:pgNumType w:fmt="decimal"/>
       <w:formProt w:val="false"/>
       <w:textDirection w:val="lrTb"/>
+      <w:docGrid w:type="default" w:linePitch="240" w:charSpace="4294961151"/>
     </w:sectPr>
   </w:body>
 </w:document>
@@ -696,16 +1905,12 @@
     <w:rPrDefault>
       <w:rPr>
         <w:rFonts w:ascii="Liberation Serif" w:hAnsi="Liberation Serif" w:eastAsia="SimSun" w:cs="Arial"/>
-        <w:kern w:val="2"/>
-        <w:sz w:val="24"/>
         <w:szCs w:val="24"/>
         <w:lang w:val="en-GB" w:eastAsia="zh-CN" w:bidi="hi-IN"/>
       </w:rPr>
     </w:rPrDefault>
     <w:pPrDefault>
-      <w:pPr>
-        <w:widowControl/>
-      </w:pPr>
+      <w:pPr/>
     </w:pPrDefault>
   </w:docDefaults>
   <w:style w:type="paragraph" w:styleId="Normal">
@@ -713,20 +1918,21 @@
     <w:qFormat/>
     <w:pPr>
       <w:widowControl/>
+      <w:bidi w:val="0"/>
+      <w:jc w:val="left"/>
     </w:pPr>
     <w:rPr>
       <w:rFonts w:ascii="Liberation Serif" w:hAnsi="Liberation Serif" w:eastAsia="SimSun" w:cs="Arial"/>
-      <w:color w:val="auto"/>
-      <w:kern w:val="2"/>
+      <w:color w:val="00000A"/>
       <w:sz w:val="24"/>
       <w:szCs w:val="24"/>
       <w:lang w:val="en-GB" w:eastAsia="zh-CN" w:bidi="hi-IN"/>
     </w:rPr>
   </w:style>
-  <w:style w:type="paragraph" w:styleId="Heading">
-    <w:name w:val="Heading"/>
+  <w:style w:type="paragraph" w:styleId="Style14">
+    <w:name w:val="Επικεφαλίδα"/>
     <w:basedOn w:val="Normal"/>
-    <w:next w:val="TextBody"/>
+    <w:next w:val="Style15"/>
     <w:qFormat/>
     <w:pPr>
       <w:keepNext/>
@@ -738,7 +1944,7 @@
       <w:szCs w:val="28"/>
     </w:rPr>
   </w:style>
-  <w:style w:type="paragraph" w:styleId="TextBody">
+  <w:style w:type="paragraph" w:styleId="Style15">
     <w:name w:val="Body Text"/>
     <w:basedOn w:val="Normal"/>
     <w:pPr>
@@ -746,15 +1952,15 @@
     </w:pPr>
     <w:rPr/>
   </w:style>
-  <w:style w:type="paragraph" w:styleId="List">
+  <w:style w:type="paragraph" w:styleId="Style16">
     <w:name w:val="List"/>
-    <w:basedOn w:val="TextBody"/>
+    <w:basedOn w:val="Style15"/>
     <w:pPr/>
     <w:rPr>
       <w:rFonts w:cs="Arial"/>
     </w:rPr>
   </w:style>
-  <w:style w:type="paragraph" w:styleId="Caption">
+  <w:style w:type="paragraph" w:styleId="Style17">
     <w:name w:val="Caption"/>
     <w:basedOn w:val="Normal"/>
     <w:qFormat/>
@@ -770,8 +1976,8 @@
       <w:szCs w:val="24"/>
     </w:rPr>
   </w:style>
-  <w:style w:type="paragraph" w:styleId="Index">
-    <w:name w:val="Index"/>
+  <w:style w:type="paragraph" w:styleId="Style18">
+    <w:name w:val="Ευρετήριο"/>
     <w:basedOn w:val="Normal"/>
     <w:qFormat/>
     <w:pPr>
@@ -781,5 +1987,14 @@
       <w:rFonts w:cs="Arial"/>
     </w:rPr>
   </w:style>
+  <w:style w:type="paragraph" w:styleId="Style19">
+    <w:name w:val="Περιεχόμενα πίνακα"/>
+    <w:basedOn w:val="Normal"/>
+    <w:qFormat/>
+    <w:pPr>
+      <w:suppressLineNumbers/>
+    </w:pPr>
+    <w:rPr/>
+  </w:style>
 </w:styles>
 </file>
</xml_diff>